<commit_message>
alter worldwind overview docx
</commit_message>
<xml_diff>
--- a/dev/WorldWind/WorldWind一览.docx
+++ b/dev/WorldWind/WorldWind一览.docx
@@ -36,6 +36,9 @@
       <w:pPr>
         <w:spacing w:line="360" w:lineRule="auto"/>
         <w:ind w:firstLineChars="200" w:firstLine="420"/>
+        <w:rPr>
+          <w:rFonts w:hint="eastAsia"/>
+        </w:rPr>
       </w:pPr>
       <w:proofErr w:type="spellStart"/>
       <w:r>
@@ -196,9 +199,6 @@
       <w:pPr>
         <w:spacing w:line="360" w:lineRule="auto"/>
         <w:ind w:firstLineChars="200" w:firstLine="420"/>
-        <w:rPr>
-          <w:rFonts w:hint="eastAsia"/>
-        </w:rPr>
       </w:pPr>
       <w:r>
         <w:rPr>
@@ -267,9 +267,6 @@
         </w:numPr>
         <w:spacing w:line="360" w:lineRule="auto"/>
         <w:ind w:firstLineChars="0"/>
-        <w:rPr>
-          <w:rFonts w:hint="eastAsia"/>
-        </w:rPr>
       </w:pPr>
       <w:proofErr w:type="spellStart"/>
       <w:r>
@@ -305,9 +302,6 @@
         </w:numPr>
         <w:spacing w:line="360" w:lineRule="auto"/>
         <w:ind w:firstLineChars="0"/>
-        <w:rPr>
-          <w:rFonts w:hint="eastAsia"/>
-        </w:rPr>
       </w:pPr>
       <w:r>
         <w:rPr>
@@ -339,9 +333,6 @@
         </w:numPr>
         <w:spacing w:line="360" w:lineRule="auto"/>
         <w:ind w:firstLineChars="0"/>
-        <w:rPr>
-          <w:rFonts w:hint="eastAsia"/>
-        </w:rPr>
       </w:pPr>
       <w:r>
         <w:rPr>
@@ -359,9 +350,6 @@
         </w:numPr>
         <w:spacing w:line="360" w:lineRule="auto"/>
         <w:ind w:firstLineChars="0"/>
-        <w:rPr>
-          <w:rFonts w:hint="eastAsia"/>
-        </w:rPr>
       </w:pPr>
       <w:proofErr w:type="spellStart"/>
       <w:r>
@@ -389,9 +377,6 @@
         </w:numPr>
         <w:spacing w:line="360" w:lineRule="auto"/>
         <w:ind w:firstLineChars="0"/>
-        <w:rPr>
-          <w:rFonts w:hint="eastAsia"/>
-        </w:rPr>
       </w:pPr>
       <w:r>
         <w:rPr>
@@ -421,9 +406,6 @@
         </w:numPr>
         <w:spacing w:line="360" w:lineRule="auto"/>
         <w:ind w:firstLineChars="0"/>
-        <w:rPr>
-          <w:rFonts w:hint="eastAsia"/>
-        </w:rPr>
       </w:pPr>
       <w:r>
         <w:rPr>
@@ -441,9 +423,6 @@
         </w:numPr>
         <w:spacing w:line="360" w:lineRule="auto"/>
         <w:ind w:firstLineChars="0"/>
-        <w:rPr>
-          <w:rFonts w:hint="eastAsia"/>
-        </w:rPr>
       </w:pPr>
       <w:proofErr w:type="spellStart"/>
       <w:r>
@@ -474,9 +453,6 @@
       <w:pPr>
         <w:spacing w:line="360" w:lineRule="auto"/>
         <w:ind w:firstLineChars="200" w:firstLine="420"/>
-        <w:rPr>
-          <w:rFonts w:hint="eastAsia"/>
-        </w:rPr>
       </w:pPr>
       <w:r>
         <w:rPr>
@@ -644,7 +620,27 @@
         <w:rPr>
           <w:rFonts w:hint="eastAsia"/>
         </w:rPr>
-        <w:t>里</w:t>
+        <w:t>里实现了</w:t>
+      </w:r>
+      <w:proofErr w:type="spellStart"/>
+      <w:r>
+        <w:rPr>
+          <w:rFonts w:hint="eastAsia"/>
+        </w:rPr>
+        <w:t>WorldWindow</w:t>
+      </w:r>
+      <w:proofErr w:type="spellEnd"/>
+      <w:r>
+        <w:rPr>
+          <w:rFonts w:hint="eastAsia"/>
+        </w:rPr>
+        <w:t>的类型大都间接</w:t>
+      </w:r>
+      <w:r>
+        <w:rPr>
+          <w:rFonts w:hint="eastAsia"/>
+        </w:rPr>
+        <w:t>地</w:t>
       </w:r>
       <w:r>
         <w:rPr>
@@ -652,6 +648,30 @@
         </w:rPr>
         <w:t>实现了</w:t>
       </w:r>
+      <w:r>
+        <w:rPr>
+          <w:rFonts w:hint="eastAsia"/>
+        </w:rPr>
+        <w:t>Component</w:t>
+      </w:r>
+      <w:r>
+        <w:rPr>
+          <w:rFonts w:hint="eastAsia"/>
+        </w:rPr>
+        <w:t>接口</w:t>
+      </w:r>
+      <w:r>
+        <w:rPr>
+          <w:rFonts w:hint="eastAsia"/>
+        </w:rPr>
+        <w:t>。</w:t>
+      </w:r>
+      <w:r>
+        <w:rPr>
+          <w:rFonts w:hint="eastAsia"/>
+        </w:rPr>
+        <w:t>下图是</w:t>
+      </w:r>
       <w:proofErr w:type="spellStart"/>
       <w:r>
         <w:rPr>
@@ -664,46 +684,13 @@
         <w:rPr>
           <w:rFonts w:hint="eastAsia"/>
         </w:rPr>
-        <w:t>的类型大都间接</w:t>
-      </w:r>
-      <w:r>
-        <w:rPr>
-          <w:rFonts w:hint="eastAsia"/>
-        </w:rPr>
-        <w:t>地</w:t>
-      </w:r>
-      <w:r>
-        <w:rPr>
-          <w:rFonts w:hint="eastAsia"/>
-        </w:rPr>
-        <w:t>实现了</w:t>
-      </w:r>
-      <w:r>
-        <w:rPr>
-          <w:rFonts w:hint="eastAsia"/>
-        </w:rPr>
-        <w:t>Component</w:t>
-      </w:r>
-      <w:r>
-        <w:rPr>
-          <w:rFonts w:hint="eastAsia"/>
-        </w:rPr>
-        <w:t>接口</w:t>
-      </w:r>
-      <w:r>
-        <w:rPr>
-          <w:rFonts w:hint="eastAsia"/>
-        </w:rPr>
-        <w:t>。</w:t>
+        <w:t>的所有子类：</w:t>
       </w:r>
     </w:p>
     <w:p>
       <w:pPr>
         <w:spacing w:line="360" w:lineRule="auto"/>
         <w:jc w:val="center"/>
-        <w:rPr>
-          <w:rFonts w:hint="eastAsia"/>
-        </w:rPr>
       </w:pPr>
       <w:r>
         <w:rPr>
@@ -750,9 +737,6 @@
       <w:pPr>
         <w:spacing w:line="360" w:lineRule="auto"/>
         <w:ind w:firstLineChars="200" w:firstLine="420"/>
-        <w:rPr>
-          <w:rFonts w:hint="eastAsia"/>
-        </w:rPr>
       </w:pPr>
       <w:r>
         <w:rPr>
@@ -786,7 +770,19 @@
         <w:rPr>
           <w:rFonts w:hint="eastAsia"/>
         </w:rPr>
-        <w:t>都实现了间接地</w:t>
+        <w:t>都</w:t>
+      </w:r>
+      <w:r>
+        <w:rPr>
+          <w:rFonts w:hint="eastAsia"/>
+        </w:rPr>
+        <w:t>间接地</w:t>
+      </w:r>
+      <w:r>
+        <w:rPr>
+          <w:rFonts w:hint="eastAsia"/>
+        </w:rPr>
+        <w:t>实现了</w:t>
       </w:r>
       <w:r>
         <w:rPr>
@@ -963,7 +959,25 @@
         <w:rPr>
           <w:rFonts w:hint="eastAsia"/>
         </w:rPr>
-        <w:t>包下的例子。</w:t>
+        <w:t>包下的例子，</w:t>
+      </w:r>
+      <w:r>
+        <w:rPr>
+          <w:rFonts w:hint="eastAsia"/>
+        </w:rPr>
+        <w:t>在此不再多言</w:t>
+      </w:r>
+      <w:r>
+        <w:rPr>
+          <w:rFonts w:hint="eastAsia"/>
+        </w:rPr>
+        <w:t>（目前对此主题不是很感兴趣）</w:t>
+      </w:r>
+      <w:r>
+        <w:rPr>
+          <w:rFonts w:hint="eastAsia"/>
+        </w:rPr>
+        <w:t>。</w:t>
       </w:r>
     </w:p>
     <w:p>
@@ -976,6 +990,7 @@
         <w:rPr>
           <w:rFonts w:hint="eastAsia"/>
         </w:rPr>
+        <w:lastRenderedPageBreak/>
         <w:t>WorldWind</w:t>
       </w:r>
       <w:proofErr w:type="spellEnd"/>
@@ -1072,41 +1087,93 @@
         <w:spacing w:line="360" w:lineRule="auto"/>
         <w:ind w:firstLineChars="0"/>
         <w:rPr>
+          <w:rFonts w:ascii="宋体" w:eastAsia="宋体" w:hAnsi="宋体" w:cs="宋体" w:hint="eastAsia"/>
+          <w:kern w:val="0"/>
+          <w:sz w:val="24"/>
+          <w:szCs w:val="24"/>
+        </w:rPr>
+      </w:pPr>
+      <w:proofErr w:type="spellStart"/>
+      <w:r>
+        <w:rPr>
           <w:rFonts w:ascii="宋体" w:eastAsia="宋体" w:hAnsi="宋体" w:cs="宋体"/>
           <w:kern w:val="0"/>
           <w:sz w:val="24"/>
           <w:szCs w:val="24"/>
         </w:rPr>
-      </w:pPr>
-      <w:proofErr w:type="spellStart"/>
-      <w:r>
+        <w:t>gov.nasa.worldwind.globes.Globe</w:t>
+      </w:r>
+      <w:proofErr w:type="spellEnd"/>
+      <w:r>
+        <w:rPr>
+          <w:rFonts w:ascii="宋体" w:eastAsia="宋体" w:hAnsi="宋体" w:cs="宋体" w:hint="eastAsia"/>
+          <w:kern w:val="0"/>
+          <w:sz w:val="24"/>
+          <w:szCs w:val="24"/>
+        </w:rPr>
+        <w:t>：</w:t>
+      </w:r>
+      <w:r>
+        <w:rPr>
+          <w:rFonts w:ascii="宋体" w:eastAsia="宋体" w:hAnsi="宋体" w:cs="宋体" w:hint="eastAsia"/>
+          <w:kern w:val="0"/>
+          <w:sz w:val="24"/>
+          <w:szCs w:val="24"/>
+        </w:rPr>
+        <w:t>用来表现一个诸如“地球”这样的星体的形状和地形起伏特征。</w:t>
+      </w:r>
+    </w:p>
+    <w:p>
+      <w:pPr>
+        <w:spacing w:line="360" w:lineRule="auto"/>
+        <w:ind w:left="480"/>
+        <w:jc w:val="left"/>
         <w:rPr>
           <w:rFonts w:ascii="宋体" w:eastAsia="宋体" w:hAnsi="宋体" w:cs="宋体"/>
           <w:kern w:val="0"/>
           <w:sz w:val="24"/>
           <w:szCs w:val="24"/>
         </w:rPr>
-        <w:lastRenderedPageBreak/>
-        <w:t>gov.nasa.worldwind.globes.Globe</w:t>
-      </w:r>
-      <w:proofErr w:type="spellEnd"/>
-      <w:r>
-        <w:rPr>
-          <w:rFonts w:ascii="宋体" w:eastAsia="宋体" w:hAnsi="宋体" w:cs="宋体" w:hint="eastAsia"/>
-          <w:kern w:val="0"/>
-          <w:sz w:val="24"/>
-          <w:szCs w:val="24"/>
-        </w:rPr>
-        <w:t>：</w:t>
-      </w:r>
-      <w:r>
-        <w:rPr>
-          <w:rFonts w:ascii="宋体" w:eastAsia="宋体" w:hAnsi="宋体" w:cs="宋体" w:hint="eastAsia"/>
-          <w:kern w:val="0"/>
-          <w:sz w:val="24"/>
-          <w:szCs w:val="24"/>
-        </w:rPr>
-        <w:t>用来表现一个诸如“地球”这样的星体的形状和地形起伏特征。</w:t>
+      </w:pPr>
+      <w:r>
+        <w:rPr>
+          <w:noProof/>
+        </w:rPr>
+        <w:drawing>
+          <wp:inline distT="0" distB="0" distL="0" distR="0" wp14:anchorId="50675602" wp14:editId="275B7E45">
+            <wp:extent cx="5114286" cy="7485715"/>
+            <wp:effectExtent l="0" t="0" r="0" b="1270"/>
+            <wp:docPr id="6" name="图片 6"/>
+            <wp:cNvGraphicFramePr>
+              <a:graphicFrameLocks xmlns:a="http://schemas.openxmlformats.org/drawingml/2006/main" noChangeAspect="1"/>
+            </wp:cNvGraphicFramePr>
+            <a:graphic xmlns:a="http://schemas.openxmlformats.org/drawingml/2006/main">
+              <a:graphicData uri="http://schemas.openxmlformats.org/drawingml/2006/picture">
+                <pic:pic xmlns:pic="http://schemas.openxmlformats.org/drawingml/2006/picture">
+                  <pic:nvPicPr>
+                    <pic:cNvPr id="0" name=""/>
+                    <pic:cNvPicPr/>
+                  </pic:nvPicPr>
+                  <pic:blipFill>
+                    <a:blip r:embed="rId10"/>
+                    <a:stretch>
+                      <a:fillRect/>
+                    </a:stretch>
+                  </pic:blipFill>
+                  <pic:spPr>
+                    <a:xfrm>
+                      <a:off x="0" y="0"/>
+                      <a:ext cx="5114286" cy="7485715"/>
+                    </a:xfrm>
+                    <a:prstGeom prst="rect">
+                      <a:avLst/>
+                    </a:prstGeom>
+                  </pic:spPr>
+                </pic:pic>
+              </a:graphicData>
+            </a:graphic>
+          </wp:inline>
+        </w:drawing>
       </w:r>
     </w:p>
     <w:p>
@@ -1119,94 +1186,148 @@
         <w:spacing w:line="360" w:lineRule="auto"/>
         <w:ind w:firstLineChars="0"/>
         <w:rPr>
+          <w:rFonts w:ascii="宋体" w:eastAsia="宋体" w:hAnsi="宋体" w:cs="宋体" w:hint="eastAsia"/>
+          <w:kern w:val="0"/>
+          <w:sz w:val="24"/>
+          <w:szCs w:val="24"/>
+        </w:rPr>
+      </w:pPr>
+      <w:proofErr w:type="spellStart"/>
+      <w:r>
+        <w:rPr>
           <w:rFonts w:ascii="宋体" w:eastAsia="宋体" w:hAnsi="宋体" w:cs="宋体"/>
           <w:kern w:val="0"/>
           <w:sz w:val="24"/>
           <w:szCs w:val="24"/>
         </w:rPr>
-      </w:pPr>
-      <w:proofErr w:type="spellStart"/>
-      <w:r>
+        <w:lastRenderedPageBreak/>
+        <w:t>gov.nasa.worldwind.layers.Layer</w:t>
+      </w:r>
+      <w:proofErr w:type="spellEnd"/>
+      <w:r>
+        <w:rPr>
+          <w:rFonts w:ascii="宋体" w:eastAsia="宋体" w:hAnsi="宋体" w:cs="宋体" w:hint="eastAsia"/>
+          <w:kern w:val="0"/>
+          <w:sz w:val="24"/>
+          <w:szCs w:val="24"/>
+        </w:rPr>
+        <w:t>：</w:t>
+      </w:r>
+      <w:r>
+        <w:rPr>
+          <w:rFonts w:ascii="宋体" w:eastAsia="宋体" w:hAnsi="宋体" w:cs="宋体" w:hint="eastAsia"/>
+          <w:kern w:val="0"/>
+          <w:sz w:val="24"/>
+          <w:szCs w:val="24"/>
+        </w:rPr>
+        <w:t>用于</w:t>
+      </w:r>
+      <w:r>
+        <w:rPr>
+          <w:rFonts w:ascii="宋体" w:eastAsia="宋体" w:hAnsi="宋体" w:cs="宋体" w:hint="eastAsia"/>
+          <w:kern w:val="0"/>
+          <w:sz w:val="24"/>
+          <w:szCs w:val="24"/>
+        </w:rPr>
+        <w:t xml:space="preserve">展示 </w:t>
+      </w:r>
+      <w:r>
+        <w:rPr>
+          <w:rFonts w:ascii="宋体" w:eastAsia="宋体" w:hAnsi="宋体" w:cs="宋体" w:hint="eastAsia"/>
+          <w:kern w:val="0"/>
+          <w:sz w:val="24"/>
+          <w:szCs w:val="24"/>
+        </w:rPr>
+        <w:t>“Globe”上的</w:t>
+      </w:r>
+      <w:r>
+        <w:rPr>
+          <w:rFonts w:ascii="宋体" w:eastAsia="宋体" w:hAnsi="宋体" w:cs="宋体" w:hint="eastAsia"/>
+          <w:kern w:val="0"/>
+          <w:sz w:val="24"/>
+          <w:szCs w:val="24"/>
+        </w:rPr>
+        <w:t>影像</w:t>
+      </w:r>
+      <w:r>
+        <w:rPr>
+          <w:rFonts w:ascii="宋体" w:eastAsia="宋体" w:hAnsi="宋体" w:cs="宋体" w:hint="eastAsia"/>
+          <w:kern w:val="0"/>
+          <w:sz w:val="24"/>
+          <w:szCs w:val="24"/>
+        </w:rPr>
+        <w:t>或其它信息。</w:t>
+      </w:r>
+      <w:r>
+        <w:rPr>
+          <w:rFonts w:ascii="宋体" w:eastAsia="宋体" w:hAnsi="宋体" w:cs="宋体" w:hint="eastAsia"/>
+          <w:kern w:val="0"/>
+          <w:sz w:val="24"/>
+          <w:szCs w:val="24"/>
+        </w:rPr>
+        <w:t>更专业点的叫法就是“图层”</w:t>
+      </w:r>
+      <w:r>
+        <w:rPr>
+          <w:rFonts w:ascii="宋体" w:eastAsia="宋体" w:hAnsi="宋体" w:cs="宋体" w:hint="eastAsia"/>
+          <w:kern w:val="0"/>
+          <w:sz w:val="24"/>
+          <w:szCs w:val="24"/>
+        </w:rPr>
+        <w:t>。</w:t>
+      </w:r>
+    </w:p>
+    <w:p>
+      <w:pPr>
+        <w:spacing w:line="360" w:lineRule="auto"/>
+        <w:ind w:left="480"/>
+        <w:jc w:val="left"/>
         <w:rPr>
           <w:rFonts w:ascii="宋体" w:eastAsia="宋体" w:hAnsi="宋体" w:cs="宋体"/>
           <w:kern w:val="0"/>
           <w:sz w:val="24"/>
           <w:szCs w:val="24"/>
         </w:rPr>
-        <w:t>gov.nasa.worldwind.layers.Layer</w:t>
-      </w:r>
-      <w:proofErr w:type="spellEnd"/>
-      <w:r>
-        <w:rPr>
-          <w:rFonts w:ascii="宋体" w:eastAsia="宋体" w:hAnsi="宋体" w:cs="宋体" w:hint="eastAsia"/>
-          <w:kern w:val="0"/>
-          <w:sz w:val="24"/>
-          <w:szCs w:val="24"/>
-        </w:rPr>
-        <w:t>：</w:t>
-      </w:r>
-      <w:r>
-        <w:rPr>
-          <w:rFonts w:ascii="宋体" w:eastAsia="宋体" w:hAnsi="宋体" w:cs="宋体" w:hint="eastAsia"/>
-          <w:kern w:val="0"/>
-          <w:sz w:val="24"/>
-          <w:szCs w:val="24"/>
-        </w:rPr>
-        <w:t>用于</w:t>
-      </w:r>
-      <w:r>
-        <w:rPr>
-          <w:rFonts w:ascii="宋体" w:eastAsia="宋体" w:hAnsi="宋体" w:cs="宋体" w:hint="eastAsia"/>
-          <w:kern w:val="0"/>
-          <w:sz w:val="24"/>
-          <w:szCs w:val="24"/>
-        </w:rPr>
-        <w:t xml:space="preserve">展示 </w:t>
-      </w:r>
-      <w:r>
-        <w:rPr>
-          <w:rFonts w:ascii="宋体" w:eastAsia="宋体" w:hAnsi="宋体" w:cs="宋体" w:hint="eastAsia"/>
-          <w:kern w:val="0"/>
-          <w:sz w:val="24"/>
-          <w:szCs w:val="24"/>
-        </w:rPr>
-        <w:t>“Globe”上的</w:t>
-      </w:r>
-      <w:r>
-        <w:rPr>
-          <w:rFonts w:ascii="宋体" w:eastAsia="宋体" w:hAnsi="宋体" w:cs="宋体" w:hint="eastAsia"/>
-          <w:kern w:val="0"/>
-          <w:sz w:val="24"/>
-          <w:szCs w:val="24"/>
-        </w:rPr>
-        <w:t>影像</w:t>
-      </w:r>
-      <w:r>
-        <w:rPr>
-          <w:rFonts w:ascii="宋体" w:eastAsia="宋体" w:hAnsi="宋体" w:cs="宋体" w:hint="eastAsia"/>
-          <w:kern w:val="0"/>
-          <w:sz w:val="24"/>
-          <w:szCs w:val="24"/>
-        </w:rPr>
-        <w:t>或其它信息。</w:t>
-      </w:r>
-      <w:r>
-        <w:rPr>
-          <w:rFonts w:ascii="宋体" w:eastAsia="宋体" w:hAnsi="宋体" w:cs="宋体" w:hint="eastAsia"/>
-          <w:kern w:val="0"/>
-          <w:sz w:val="24"/>
-          <w:szCs w:val="24"/>
-        </w:rPr>
-        <w:t>更专业点的叫法就是“图层”</w:t>
-      </w:r>
-      <w:r>
-        <w:rPr>
-          <w:rFonts w:ascii="宋体" w:eastAsia="宋体" w:hAnsi="宋体" w:cs="宋体" w:hint="eastAsia"/>
-          <w:kern w:val="0"/>
-          <w:sz w:val="24"/>
-          <w:szCs w:val="24"/>
-        </w:rPr>
-        <w:t>。</w:t>
+      </w:pPr>
+      <w:r>
+        <w:rPr>
+          <w:noProof/>
+        </w:rPr>
+        <w:drawing>
+          <wp:inline distT="0" distB="0" distL="0" distR="0" wp14:anchorId="4CBAAA6D" wp14:editId="30C584B4">
+            <wp:extent cx="3238095" cy="5428572"/>
+            <wp:effectExtent l="0" t="0" r="635" b="1270"/>
+            <wp:docPr id="7" name="图片 7"/>
+            <wp:cNvGraphicFramePr>
+              <a:graphicFrameLocks xmlns:a="http://schemas.openxmlformats.org/drawingml/2006/main" noChangeAspect="1"/>
+            </wp:cNvGraphicFramePr>
+            <a:graphic xmlns:a="http://schemas.openxmlformats.org/drawingml/2006/main">
+              <a:graphicData uri="http://schemas.openxmlformats.org/drawingml/2006/picture">
+                <pic:pic xmlns:pic="http://schemas.openxmlformats.org/drawingml/2006/picture">
+                  <pic:nvPicPr>
+                    <pic:cNvPr id="0" name=""/>
+                    <pic:cNvPicPr/>
+                  </pic:nvPicPr>
+                  <pic:blipFill>
+                    <a:blip r:embed="rId11"/>
+                    <a:stretch>
+                      <a:fillRect/>
+                    </a:stretch>
+                  </pic:blipFill>
+                  <pic:spPr>
+                    <a:xfrm>
+                      <a:off x="0" y="0"/>
+                      <a:ext cx="3238095" cy="5428572"/>
+                    </a:xfrm>
+                    <a:prstGeom prst="rect">
+                      <a:avLst/>
+                    </a:prstGeom>
+                  </pic:spPr>
+                </pic:pic>
+              </a:graphicData>
+            </a:graphic>
+          </wp:inline>
+        </w:drawing>
       </w:r>
     </w:p>
     <w:p>
@@ -1219,7 +1340,7 @@
         <w:spacing w:line="360" w:lineRule="auto"/>
         <w:ind w:firstLineChars="0"/>
         <w:rPr>
-          <w:rFonts w:ascii="宋体" w:eastAsia="宋体" w:hAnsi="宋体" w:cs="宋体"/>
+          <w:rFonts w:ascii="宋体" w:eastAsia="宋体" w:hAnsi="宋体" w:cs="宋体" w:hint="eastAsia"/>
           <w:kern w:val="0"/>
           <w:sz w:val="24"/>
           <w:szCs w:val="24"/>
@@ -1277,6 +1398,59 @@
     </w:p>
     <w:p>
       <w:pPr>
+        <w:spacing w:line="360" w:lineRule="auto"/>
+        <w:ind w:left="480"/>
+        <w:rPr>
+          <w:rFonts w:ascii="宋体" w:eastAsia="宋体" w:hAnsi="宋体" w:cs="宋体"/>
+          <w:kern w:val="0"/>
+          <w:sz w:val="24"/>
+          <w:szCs w:val="24"/>
+        </w:rPr>
+      </w:pPr>
+      <w:r>
+        <w:rPr>
+          <w:noProof/>
+        </w:rPr>
+        <w:lastRenderedPageBreak/>
+        <w:drawing>
+          <wp:inline distT="0" distB="0" distL="0" distR="0" wp14:anchorId="499A0F12" wp14:editId="754A4CA6">
+            <wp:extent cx="3533334" cy="2533334"/>
+            <wp:effectExtent l="0" t="0" r="0" b="635"/>
+            <wp:docPr id="8" name="图片 8"/>
+            <wp:cNvGraphicFramePr>
+              <a:graphicFrameLocks xmlns:a="http://schemas.openxmlformats.org/drawingml/2006/main" noChangeAspect="1"/>
+            </wp:cNvGraphicFramePr>
+            <a:graphic xmlns:a="http://schemas.openxmlformats.org/drawingml/2006/main">
+              <a:graphicData uri="http://schemas.openxmlformats.org/drawingml/2006/picture">
+                <pic:pic xmlns:pic="http://schemas.openxmlformats.org/drawingml/2006/picture">
+                  <pic:nvPicPr>
+                    <pic:cNvPr id="0" name=""/>
+                    <pic:cNvPicPr/>
+                  </pic:nvPicPr>
+                  <pic:blipFill>
+                    <a:blip r:embed="rId12"/>
+                    <a:stretch>
+                      <a:fillRect/>
+                    </a:stretch>
+                  </pic:blipFill>
+                  <pic:spPr>
+                    <a:xfrm>
+                      <a:off x="0" y="0"/>
+                      <a:ext cx="3533334" cy="2533334"/>
+                    </a:xfrm>
+                    <a:prstGeom prst="rect">
+                      <a:avLst/>
+                    </a:prstGeom>
+                  </pic:spPr>
+                </pic:pic>
+              </a:graphicData>
+            </a:graphic>
+          </wp:inline>
+        </w:drawing>
+      </w:r>
+    </w:p>
+    <w:p>
+      <w:pPr>
         <w:pStyle w:val="a6"/>
         <w:numPr>
           <w:ilvl w:val="0"/>
@@ -1285,7 +1459,7 @@
         <w:spacing w:line="360" w:lineRule="auto"/>
         <w:ind w:firstLineChars="0"/>
         <w:rPr>
-          <w:rFonts w:ascii="宋体" w:eastAsia="宋体" w:hAnsi="宋体" w:cs="宋体"/>
+          <w:rFonts w:ascii="宋体" w:eastAsia="宋体" w:hAnsi="宋体" w:cs="宋体" w:hint="eastAsia"/>
           <w:kern w:val="0"/>
           <w:sz w:val="24"/>
           <w:szCs w:val="24"/>
@@ -1343,6 +1517,58 @@
     </w:p>
     <w:p>
       <w:pPr>
+        <w:spacing w:line="360" w:lineRule="auto"/>
+        <w:ind w:left="480"/>
+        <w:rPr>
+          <w:rFonts w:ascii="宋体" w:eastAsia="宋体" w:hAnsi="宋体" w:cs="宋体"/>
+          <w:kern w:val="0"/>
+          <w:sz w:val="24"/>
+          <w:szCs w:val="24"/>
+        </w:rPr>
+      </w:pPr>
+      <w:r>
+        <w:rPr>
+          <w:noProof/>
+        </w:rPr>
+        <w:drawing>
+          <wp:inline distT="0" distB="0" distL="0" distR="0" wp14:anchorId="7CE57BAC" wp14:editId="7930A308">
+            <wp:extent cx="4066667" cy="5923810"/>
+            <wp:effectExtent l="0" t="0" r="0" b="1270"/>
+            <wp:docPr id="9" name="图片 9"/>
+            <wp:cNvGraphicFramePr>
+              <a:graphicFrameLocks xmlns:a="http://schemas.openxmlformats.org/drawingml/2006/main" noChangeAspect="1"/>
+            </wp:cNvGraphicFramePr>
+            <a:graphic xmlns:a="http://schemas.openxmlformats.org/drawingml/2006/main">
+              <a:graphicData uri="http://schemas.openxmlformats.org/drawingml/2006/picture">
+                <pic:pic xmlns:pic="http://schemas.openxmlformats.org/drawingml/2006/picture">
+                  <pic:nvPicPr>
+                    <pic:cNvPr id="0" name=""/>
+                    <pic:cNvPicPr/>
+                  </pic:nvPicPr>
+                  <pic:blipFill>
+                    <a:blip r:embed="rId13"/>
+                    <a:stretch>
+                      <a:fillRect/>
+                    </a:stretch>
+                  </pic:blipFill>
+                  <pic:spPr>
+                    <a:xfrm>
+                      <a:off x="0" y="0"/>
+                      <a:ext cx="4066667" cy="5923810"/>
+                    </a:xfrm>
+                    <a:prstGeom prst="rect">
+                      <a:avLst/>
+                    </a:prstGeom>
+                  </pic:spPr>
+                </pic:pic>
+              </a:graphicData>
+            </a:graphic>
+          </wp:inline>
+        </w:drawing>
+      </w:r>
+    </w:p>
+    <w:p>
+      <w:pPr>
         <w:pStyle w:val="a6"/>
         <w:numPr>
           <w:ilvl w:val="0"/>
@@ -1351,20 +1577,21 @@
         <w:spacing w:line="360" w:lineRule="auto"/>
         <w:ind w:firstLineChars="0"/>
         <w:rPr>
+          <w:rFonts w:ascii="宋体" w:eastAsia="宋体" w:hAnsi="宋体" w:cs="宋体" w:hint="eastAsia"/>
+          <w:kern w:val="0"/>
+          <w:sz w:val="24"/>
+          <w:szCs w:val="24"/>
+        </w:rPr>
+      </w:pPr>
+      <w:proofErr w:type="spellStart"/>
+      <w:r>
+        <w:rPr>
           <w:rFonts w:ascii="宋体" w:eastAsia="宋体" w:hAnsi="宋体" w:cs="宋体"/>
           <w:kern w:val="0"/>
           <w:sz w:val="24"/>
           <w:szCs w:val="24"/>
         </w:rPr>
-      </w:pPr>
-      <w:proofErr w:type="spellStart"/>
-      <w:r>
-        <w:rPr>
-          <w:rFonts w:ascii="宋体" w:eastAsia="宋体" w:hAnsi="宋体" w:cs="宋体"/>
-          <w:kern w:val="0"/>
-          <w:sz w:val="24"/>
-          <w:szCs w:val="24"/>
-        </w:rPr>
+        <w:lastRenderedPageBreak/>
         <w:t>gov.nasa.worldwind.</w:t>
       </w:r>
       <w:r>
@@ -1410,7 +1637,63 @@
     <w:p>
       <w:pPr>
         <w:spacing w:line="360" w:lineRule="auto"/>
+        <w:ind w:left="480"/>
+        <w:rPr>
+          <w:rFonts w:ascii="宋体" w:eastAsia="宋体" w:hAnsi="宋体" w:cs="宋体"/>
+          <w:kern w:val="0"/>
+          <w:sz w:val="24"/>
+          <w:szCs w:val="24"/>
+        </w:rPr>
+      </w:pPr>
+      <w:r>
+        <w:rPr>
+          <w:noProof/>
+        </w:rPr>
+        <w:lastRenderedPageBreak/>
+        <w:drawing>
+          <wp:inline distT="0" distB="0" distL="0" distR="0" wp14:anchorId="114556A1" wp14:editId="5B2607A1">
+            <wp:extent cx="3887470" cy="8229600"/>
+            <wp:effectExtent l="0" t="0" r="0" b="0"/>
+            <wp:docPr id="11" name="图片 11"/>
+            <wp:cNvGraphicFramePr>
+              <a:graphicFrameLocks xmlns:a="http://schemas.openxmlformats.org/drawingml/2006/main" noChangeAspect="1"/>
+            </wp:cNvGraphicFramePr>
+            <a:graphic xmlns:a="http://schemas.openxmlformats.org/drawingml/2006/main">
+              <a:graphicData uri="http://schemas.openxmlformats.org/drawingml/2006/picture">
+                <pic:pic xmlns:pic="http://schemas.openxmlformats.org/drawingml/2006/picture">
+                  <pic:nvPicPr>
+                    <pic:cNvPr id="0" name=""/>
+                    <pic:cNvPicPr/>
+                  </pic:nvPicPr>
+                  <pic:blipFill>
+                    <a:blip r:embed="rId14"/>
+                    <a:stretch>
+                      <a:fillRect/>
+                    </a:stretch>
+                  </pic:blipFill>
+                  <pic:spPr>
+                    <a:xfrm>
+                      <a:off x="0" y="0"/>
+                      <a:ext cx="3887470" cy="8229600"/>
+                    </a:xfrm>
+                    <a:prstGeom prst="rect">
+                      <a:avLst/>
+                    </a:prstGeom>
+                  </pic:spPr>
+                </pic:pic>
+              </a:graphicData>
+            </a:graphic>
+          </wp:inline>
+        </w:drawing>
+      </w:r>
+    </w:p>
+    <w:p>
+      <w:pPr>
+        <w:spacing w:line="360" w:lineRule="auto"/>
         <w:ind w:firstLineChars="200" w:firstLine="420"/>
+        <w:rPr>
+          <w:rFonts w:hint="eastAsia"/>
+        </w:rPr>
       </w:pPr>
       <w:r>
         <w:rPr>
@@ -1532,6 +1815,94 @@
         </w:rPr>
         <w:t>中。</w:t>
       </w:r>
+    </w:p>
+    <w:p>
+      <w:pPr>
+        <w:spacing w:line="360" w:lineRule="auto"/>
+        <w:ind w:firstLineChars="200" w:firstLine="420"/>
+        <w:rPr>
+          <w:rFonts w:hint="eastAsia"/>
+        </w:rPr>
+      </w:pPr>
+      <w:r>
+        <w:rPr>
+          <w:rFonts w:hint="eastAsia"/>
+        </w:rPr>
+        <w:lastRenderedPageBreak/>
+        <w:t>下图是从网上找到的一个关于</w:t>
+      </w:r>
+      <w:proofErr w:type="spellStart"/>
+      <w:r>
+        <w:rPr>
+          <w:rFonts w:hint="eastAsia"/>
+        </w:rPr>
+        <w:t>WorldWind</w:t>
+      </w:r>
+      <w:proofErr w:type="spellEnd"/>
+      <w:r>
+        <w:rPr>
+          <w:rFonts w:hint="eastAsia"/>
+        </w:rPr>
+        <w:t xml:space="preserve"> Java SDK</w:t>
+      </w:r>
+      <w:r>
+        <w:rPr>
+          <w:rFonts w:hint="eastAsia"/>
+        </w:rPr>
+        <w:t>的一个框架图，对我的理解帮助很大，希望也能帮助到读者：</w:t>
+      </w:r>
+    </w:p>
+    <w:p>
+      <w:pPr>
+        <w:spacing w:line="360" w:lineRule="auto"/>
+        <w:jc w:val="center"/>
+      </w:pPr>
+      <w:r>
+        <w:rPr>
+          <w:noProof/>
+        </w:rPr>
+        <w:drawing>
+          <wp:inline distT="0" distB="0" distL="0" distR="0" wp14:anchorId="3579A203" wp14:editId="164923EF">
+            <wp:extent cx="4333334" cy="2561905"/>
+            <wp:effectExtent l="0" t="0" r="0" b="0"/>
+            <wp:docPr id="3" name="图片 3"/>
+            <wp:cNvGraphicFramePr>
+              <a:graphicFrameLocks xmlns:a="http://schemas.openxmlformats.org/drawingml/2006/main" noChangeAspect="1"/>
+            </wp:cNvGraphicFramePr>
+            <a:graphic xmlns:a="http://schemas.openxmlformats.org/drawingml/2006/main">
+              <a:graphicData uri="http://schemas.openxmlformats.org/drawingml/2006/picture">
+                <pic:pic xmlns:pic="http://schemas.openxmlformats.org/drawingml/2006/picture">
+                  <pic:nvPicPr>
+                    <pic:cNvPr id="0" name=""/>
+                    <pic:cNvPicPr/>
+                  </pic:nvPicPr>
+                  <pic:blipFill>
+                    <a:blip r:embed="rId15"/>
+                    <a:stretch>
+                      <a:fillRect/>
+                    </a:stretch>
+                  </pic:blipFill>
+                  <pic:spPr>
+                    <a:xfrm>
+                      <a:off x="0" y="0"/>
+                      <a:ext cx="4333334" cy="2561905"/>
+                    </a:xfrm>
+                    <a:prstGeom prst="rect">
+                      <a:avLst/>
+                    </a:prstGeom>
+                  </pic:spPr>
+                </pic:pic>
+              </a:graphicData>
+            </a:graphic>
+          </wp:inline>
+        </w:drawing>
+      </w:r>
+    </w:p>
+    <w:p>
+      <w:pPr>
+        <w:spacing w:line="360" w:lineRule="auto"/>
+        <w:ind w:firstLineChars="200" w:firstLine="420"/>
+      </w:pPr>
       <w:proofErr w:type="spellStart"/>
       <w:r>
         <w:rPr>
@@ -1544,13 +1915,7 @@
         <w:rPr>
           <w:rFonts w:hint="eastAsia"/>
         </w:rPr>
-        <w:t>叫做场景控制器，</w:t>
-      </w:r>
-      <w:r>
-        <w:rPr>
-          <w:rFonts w:hint="eastAsia"/>
-        </w:rPr>
-        <w:t>它的主要作用就是将</w:t>
+        <w:t>叫做场景控制器，它的主要作用就是将</w:t>
       </w:r>
       <w:r>
         <w:rPr>
@@ -1574,28 +1939,15 @@
         <w:rPr>
           <w:rFonts w:hint="eastAsia"/>
         </w:rPr>
-        <w:t>组合在一起然后显示在用户界面上，而且管理着与用户的交互</w:t>
-      </w:r>
-      <w:r>
-        <w:rPr>
-          <w:rFonts w:hint="eastAsia"/>
-        </w:rPr>
-        <w:t>（</w:t>
-      </w:r>
-      <w:hyperlink r:id="rId10" w:history="1">
+        <w:t>组合在一起然后显示在用户界面上，而且管理着与用户的交互（</w:t>
+      </w:r>
+      <w:hyperlink r:id="rId16" w:history="1">
         <w:r>
           <w:rPr>
             <w:rStyle w:val="a9"/>
             <w:rFonts w:hint="eastAsia"/>
           </w:rPr>
-          <w:t>《</w:t>
-        </w:r>
-        <w:r>
-          <w:rPr>
-            <w:rStyle w:val="a9"/>
-            <w:rFonts w:hint="eastAsia"/>
-          </w:rPr>
-          <w:t>两种</w:t>
+          <w:t>《两种</w:t>
         </w:r>
         <w:r>
           <w:rPr>
@@ -1609,36 +1961,17 @@
             <w:rStyle w:val="a9"/>
             <w:rFonts w:hint="eastAsia"/>
           </w:rPr>
-          <w:t>开发环境的搭建方式</w:t>
-        </w:r>
-        <w:r>
-          <w:rPr>
-            <w:rStyle w:val="a9"/>
-            <w:rFonts w:hint="eastAsia"/>
-          </w:rPr>
-          <w:t>》</w:t>
+          <w:t>开发环境的搭建方式》</w:t>
         </w:r>
       </w:hyperlink>
       <w:r>
         <w:rPr>
           <w:rFonts w:hint="eastAsia"/>
         </w:rPr>
-        <w:t>一文中有这一典型</w:t>
+        <w:t>一文中有这一典型应用的例子）。</w:t>
       </w:r>
       <w:bookmarkStart w:id="0" w:name="_GoBack"/>
       <w:bookmarkEnd w:id="0"/>
-      <w:r>
-        <w:rPr>
-          <w:rFonts w:hint="eastAsia"/>
-        </w:rPr>
-        <w:t>应用的例子）</w:t>
-      </w:r>
-      <w:r>
-        <w:rPr>
-          <w:rFonts w:hint="eastAsia"/>
-        </w:rPr>
-        <w:t>。</w:t>
-      </w:r>
     </w:p>
     <w:p>
       <w:pPr>
@@ -2906,7 +3239,7 @@
       </w:pPr>
     </w:p>
     <w:sectPr>
-      <w:headerReference w:type="default" r:id="rId11"/>
+      <w:headerReference w:type="default" r:id="rId17"/>
       <w:pgSz w:w="11906" w:h="16838"/>
       <w:pgMar w:top="1440" w:right="1080" w:bottom="1440" w:left="1080" w:header="851" w:footer="992" w:gutter="0"/>
       <w:cols w:space="425"/>
@@ -4238,7 +4571,7 @@
 </file>
 
 <file path=customXml/itemProps1.xml><?xml version="1.0" encoding="utf-8"?>
-<ds:datastoreItem xmlns:ds="http://schemas.openxmlformats.org/officeDocument/2006/customXml" ds:itemID="{1EBB31E7-3290-4EC3-B056-F5E0735FA8BA}">
+<ds:datastoreItem xmlns:ds="http://schemas.openxmlformats.org/officeDocument/2006/customXml" ds:itemID="{F2991785-5FA4-42A0-A9AF-0827F2E6AD2A}">
   <ds:schemaRefs>
     <ds:schemaRef ds:uri="http://schemas.openxmlformats.org/officeDocument/2006/bibliography"/>
   </ds:schemaRefs>

</xml_diff>